<commit_message>
v 2.18 - Actualización bpmn
</commit_message>
<xml_diff>
--- a/Entrega N° 2/Modelado de Negocio - Modificación Propuesta/Plantilla - Caso de uso 2.docx
+++ b/Entrega N° 2/Modelado de Negocio - Modificación Propuesta/Plantilla - Caso de uso 2.docx
@@ -1,6 +1,6 @@
 
 <file path=word/document.xml><?xml version="1.0" encoding="utf-8"?>
-<w:document xmlns:wpc="http://schemas.microsoft.com/office/word/2010/wordprocessingCanvas" xmlns:cx="http://schemas.microsoft.com/office/drawing/2014/chartex" xmlns:cx1="http://schemas.microsoft.com/office/drawing/2015/9/8/chartex" xmlns:cx2="http://schemas.microsoft.com/office/drawing/2015/10/21/chartex" xmlns:cx3="http://schemas.microsoft.com/office/drawing/2016/5/9/chartex" xmlns:cx4="http://schemas.microsoft.com/office/drawing/2016/5/10/chartex" xmlns:cx5="http://schemas.microsoft.com/office/drawing/2016/5/11/chartex" xmlns:cx6="http://schemas.microsoft.com/office/drawing/2016/5/12/chartex" xmlns:cx7="http://schemas.microsoft.com/office/drawing/2016/5/13/chartex" xmlns:cx8="http://schemas.microsoft.com/office/drawing/2016/5/14/chartex" xmlns:mc="http://schemas.openxmlformats.org/markup-compatibility/2006" xmlns:aink="http://schemas.microsoft.com/office/drawing/2016/ink" xmlns:am3d="http://schemas.microsoft.com/office/drawing/2017/model3d" xmlns:o="urn:schemas-microsoft-com:office:office" xmlns:r="http://schemas.openxmlformats.org/officeDocument/2006/relationships" xmlns:m="http://schemas.openxmlformats.org/officeDocument/2006/math" xmlns:v="urn:schemas-microsoft-com:vml" xmlns:wp14="http://schemas.microsoft.com/office/word/2010/wordprocessingDrawing" xmlns:wp="http://schemas.openxmlformats.org/drawingml/2006/wordprocessingDrawing" xmlns:w10="urn:schemas-microsoft-com:office:word" xmlns:w="http://schemas.openxmlformats.org/wordprocessingml/2006/main" xmlns:w14="http://schemas.microsoft.com/office/word/2010/wordml" xmlns:w15="http://schemas.microsoft.com/office/word/2012/wordml" xmlns:w16cex="http://schemas.microsoft.com/office/word/2018/wordml/cex" xmlns:w16cid="http://schemas.microsoft.com/office/word/2016/wordml/cid" xmlns:w16="http://schemas.microsoft.com/office/word/2018/wordml" xmlns:w16sdtdh="http://schemas.microsoft.com/office/word/2020/wordml/sdtdatahash" xmlns:w16se="http://schemas.microsoft.com/office/word/2015/wordml/symex" xmlns:wpg="http://schemas.microsoft.com/office/word/2010/wordprocessingGroup" xmlns:wpi="http://schemas.microsoft.com/office/word/2010/wordprocessingInk" xmlns:wne="http://schemas.microsoft.com/office/word/2006/wordml" xmlns:wps="http://schemas.microsoft.com/office/word/2010/wordprocessingShape" mc:Ignorable="w14 w15 w16se w16cid w16 w16cex w16sdtdh wp14">
+<w:document xmlns:wpc="http://schemas.microsoft.com/office/word/2010/wordprocessingCanvas" xmlns:cx="http://schemas.microsoft.com/office/drawing/2014/chartex" xmlns:cx1="http://schemas.microsoft.com/office/drawing/2015/9/8/chartex" xmlns:cx2="http://schemas.microsoft.com/office/drawing/2015/10/21/chartex" xmlns:cx3="http://schemas.microsoft.com/office/drawing/2016/5/9/chartex" xmlns:cx4="http://schemas.microsoft.com/office/drawing/2016/5/10/chartex" xmlns:cx5="http://schemas.microsoft.com/office/drawing/2016/5/11/chartex" xmlns:cx6="http://schemas.microsoft.com/office/drawing/2016/5/12/chartex" xmlns:cx7="http://schemas.microsoft.com/office/drawing/2016/5/13/chartex" xmlns:cx8="http://schemas.microsoft.com/office/drawing/2016/5/14/chartex" xmlns:mc="http://schemas.openxmlformats.org/markup-compatibility/2006" xmlns:aink="http://schemas.microsoft.com/office/drawing/2016/ink" xmlns:am3d="http://schemas.microsoft.com/office/drawing/2017/model3d" xmlns:o="urn:schemas-microsoft-com:office:office" xmlns:oel="http://schemas.microsoft.com/office/2019/extlst" xmlns:r="http://schemas.openxmlformats.org/officeDocument/2006/relationships" xmlns:m="http://schemas.openxmlformats.org/officeDocument/2006/math" xmlns:v="urn:schemas-microsoft-com:vml" xmlns:wp14="http://schemas.microsoft.com/office/word/2010/wordprocessingDrawing" xmlns:wp="http://schemas.openxmlformats.org/drawingml/2006/wordprocessingDrawing" xmlns:w10="urn:schemas-microsoft-com:office:word" xmlns:w="http://schemas.openxmlformats.org/wordprocessingml/2006/main" xmlns:w14="http://schemas.microsoft.com/office/word/2010/wordml" xmlns:w15="http://schemas.microsoft.com/office/word/2012/wordml" xmlns:w16cex="http://schemas.microsoft.com/office/word/2018/wordml/cex" xmlns:w16cid="http://schemas.microsoft.com/office/word/2016/wordml/cid" xmlns:w16="http://schemas.microsoft.com/office/word/2018/wordml" xmlns:w16sdtdh="http://schemas.microsoft.com/office/word/2020/wordml/sdtdatahash" xmlns:w16se="http://schemas.microsoft.com/office/word/2015/wordml/symex" xmlns:wpg="http://schemas.microsoft.com/office/word/2010/wordprocessingGroup" xmlns:wpi="http://schemas.microsoft.com/office/word/2010/wordprocessingInk" xmlns:wne="http://schemas.microsoft.com/office/word/2006/wordml" xmlns:wps="http://schemas.microsoft.com/office/word/2010/wordprocessingShape" mc:Ignorable="w14 w15 w16se w16cid w16 w16cex w16sdtdh wp14">
   <w:body>
     <w:p>
       <w:pPr>
@@ -83,6 +83,14 @@
               </w:rPr>
               <w:t>ID:</w:t>
             </w:r>
+            <w:r>
+              <w:rPr>
+                <w:rFonts w:ascii="Trebuchet MS" w:hAnsi="Trebuchet MS" w:cs="Arial"/>
+                <w:sz w:val="24"/>
+                <w:szCs w:val="24"/>
+              </w:rPr>
+              <w:t>07</w:t>
+            </w:r>
           </w:p>
         </w:tc>
         <w:tc>
@@ -116,6 +124,15 @@
                 <w:szCs w:val="24"/>
               </w:rPr>
               <w:t xml:space="preserve"> </w:t>
+            </w:r>
+            <w:r>
+              <w:rPr>
+                <w:rFonts w:ascii="Trebuchet MS" w:hAnsi="Trebuchet MS" w:cs="Arial"/>
+                <w:b/>
+                <w:sz w:val="24"/>
+                <w:szCs w:val="24"/>
+              </w:rPr>
+              <w:t>Registrar cobro de pedido de catering</w:t>
             </w:r>
           </w:p>
         </w:tc>
@@ -144,14 +161,14 @@
                 <w:rFonts w:ascii="Trebuchet MS" w:hAnsi="Trebuchet MS" w:cs="Arial"/>
                 <w:b/>
               </w:rPr>
-              <w:t xml:space="preserve">Actor Principal </w:t>
-            </w:r>
-            <w:r>
-              <w:rPr>
-                <w:rFonts w:ascii="Trebuchet MS" w:hAnsi="Trebuchet MS" w:cs="Arial"/>
-                <w:b/>
-              </w:rPr>
-              <w:t xml:space="preserve"> </w:t>
+              <w:t>Actor Principal</w:t>
+            </w:r>
+            <w:r>
+              <w:rPr>
+                <w:rFonts w:ascii="Trebuchet MS" w:hAnsi="Trebuchet MS" w:cs="Arial"/>
+                <w:b/>
+              </w:rPr>
+              <w:t>: Cantinero</w:t>
             </w:r>
           </w:p>
         </w:tc>
@@ -173,6 +190,13 @@
                 <w:b/>
               </w:rPr>
               <w:t xml:space="preserve">Actor Secundario: </w:t>
+            </w:r>
+            <w:r>
+              <w:rPr>
+                <w:rFonts w:ascii="Trebuchet MS" w:hAnsi="Trebuchet MS" w:cs="Arial"/>
+                <w:b/>
+              </w:rPr>
+              <w:t>No aplica</w:t>
             </w:r>
           </w:p>
         </w:tc>
@@ -204,47 +228,10 @@
             </w:r>
             <w:r>
               <w:rPr>
-                <w:rFonts w:ascii="Trebuchet MS" w:hAnsi="Trebuchet MS" w:cs="Calibri"/>
-                <w:b/>
-              </w:rPr>
-              <w:fldChar w:fldCharType="begin">
-                <w:ffData>
-                  <w:name w:val=""/>
-                  <w:enabled/>
-                  <w:calcOnExit w:val="0"/>
-                  <w:checkBox>
-                    <w:sizeAuto/>
-                    <w:default w:val="0"/>
-                  </w:checkBox>
-                </w:ffData>
-              </w:fldChar>
-            </w:r>
-            <w:r>
-              <w:rPr>
-                <w:rFonts w:ascii="Trebuchet MS" w:hAnsi="Trebuchet MS" w:cs="Calibri"/>
-                <w:b/>
-              </w:rPr>
-              <w:instrText xml:space="preserve"> FORMCHECKBOX </w:instrText>
-            </w:r>
-            <w:r>
-              <w:rPr>
-                <w:rFonts w:ascii="Trebuchet MS" w:hAnsi="Trebuchet MS" w:cs="Calibri"/>
-                <w:b/>
-              </w:rPr>
-            </w:r>
-            <w:r>
-              <w:rPr>
-                <w:rFonts w:ascii="Trebuchet MS" w:hAnsi="Trebuchet MS" w:cs="Calibri"/>
-                <w:b/>
-              </w:rPr>
-              <w:fldChar w:fldCharType="separate"/>
-            </w:r>
-            <w:r>
-              <w:rPr>
-                <w:rFonts w:ascii="Trebuchet MS" w:hAnsi="Trebuchet MS" w:cs="Calibri"/>
-                <w:b/>
-              </w:rPr>
-              <w:fldChar w:fldCharType="end"/>
+                <w:rFonts w:ascii="Segoe UI Symbol" w:hAnsi="Segoe UI Symbol" w:cs="Segoe UI Symbol"/>
+                <w:b/>
+              </w:rPr>
+              <w:t>✔</w:t>
             </w:r>
             <w:r>
               <w:rPr>
@@ -1033,19 +1020,11 @@
               </w:rPr>
               <w:t xml:space="preserve">registra </w:t>
             </w:r>
-            <w:proofErr w:type="spellStart"/>
-            <w:r>
-              <w:rPr>
-                <w:rFonts w:ascii="Trebuchet MS" w:hAnsi="Trebuchet MS"/>
-              </w:rPr>
-              <w:t>xxxx</w:t>
-            </w:r>
-            <w:proofErr w:type="spellEnd"/>
-            <w:r>
-              <w:rPr>
-                <w:rFonts w:ascii="Trebuchet MS" w:hAnsi="Trebuchet MS"/>
-              </w:rPr>
-              <w:t>….</w:t>
+            <w:r>
+              <w:rPr>
+                <w:rFonts w:ascii="Trebuchet MS" w:hAnsi="Trebuchet MS"/>
+              </w:rPr>
+              <w:t>xxxx….</w:t>
             </w:r>
             <w:r>
               <w:rPr>
@@ -1225,21 +1204,7 @@
               <w:rPr>
                 <w:rFonts w:ascii="Trebuchet MS" w:hAnsi="Trebuchet MS" w:cs="Arial"/>
               </w:rPr>
-              <w:t xml:space="preserve"> cliente no existe, el Sistema llama al CU </w:t>
-            </w:r>
-            <w:proofErr w:type="gramStart"/>
-            <w:r>
-              <w:rPr>
-                <w:rFonts w:ascii="Trebuchet MS" w:hAnsi="Trebuchet MS" w:cs="Arial"/>
-              </w:rPr>
-              <w:t>Registrar  cliente</w:t>
-            </w:r>
-            <w:proofErr w:type="gramEnd"/>
-            <w:r>
-              <w:rPr>
-                <w:rFonts w:ascii="Trebuchet MS" w:hAnsi="Trebuchet MS" w:cs="Arial"/>
-              </w:rPr>
-              <w:t>.</w:t>
+              <w:t xml:space="preserve"> cliente no existe, el Sistema llama al CU Registrar  cliente.</w:t>
             </w:r>
           </w:p>
           <w:p>
@@ -1646,7 +1611,7 @@
 </file>
 
 <file path=word/endnotes.xml><?xml version="1.0" encoding="utf-8"?>
-<w:endnotes xmlns:wpc="http://schemas.microsoft.com/office/word/2010/wordprocessingCanvas" xmlns:cx="http://schemas.microsoft.com/office/drawing/2014/chartex" xmlns:cx1="http://schemas.microsoft.com/office/drawing/2015/9/8/chartex" xmlns:cx2="http://schemas.microsoft.com/office/drawing/2015/10/21/chartex" xmlns:cx3="http://schemas.microsoft.com/office/drawing/2016/5/9/chartex" xmlns:cx4="http://schemas.microsoft.com/office/drawing/2016/5/10/chartex" xmlns:cx5="http://schemas.microsoft.com/office/drawing/2016/5/11/chartex" xmlns:cx6="http://schemas.microsoft.com/office/drawing/2016/5/12/chartex" xmlns:cx7="http://schemas.microsoft.com/office/drawing/2016/5/13/chartex" xmlns:cx8="http://schemas.microsoft.com/office/drawing/2016/5/14/chartex" xmlns:mc="http://schemas.openxmlformats.org/markup-compatibility/2006" xmlns:aink="http://schemas.microsoft.com/office/drawing/2016/ink" xmlns:am3d="http://schemas.microsoft.com/office/drawing/2017/model3d" xmlns:o="urn:schemas-microsoft-com:office:office" xmlns:r="http://schemas.openxmlformats.org/officeDocument/2006/relationships" xmlns:m="http://schemas.openxmlformats.org/officeDocument/2006/math" xmlns:v="urn:schemas-microsoft-com:vml" xmlns:wp14="http://schemas.microsoft.com/office/word/2010/wordprocessingDrawing" xmlns:wp="http://schemas.openxmlformats.org/drawingml/2006/wordprocessingDrawing" xmlns:w10="urn:schemas-microsoft-com:office:word" xmlns:w="http://schemas.openxmlformats.org/wordprocessingml/2006/main" xmlns:w14="http://schemas.microsoft.com/office/word/2010/wordml" xmlns:w15="http://schemas.microsoft.com/office/word/2012/wordml" xmlns:w16cex="http://schemas.microsoft.com/office/word/2018/wordml/cex" xmlns:w16cid="http://schemas.microsoft.com/office/word/2016/wordml/cid" xmlns:w16="http://schemas.microsoft.com/office/word/2018/wordml" xmlns:w16sdtdh="http://schemas.microsoft.com/office/word/2020/wordml/sdtdatahash" xmlns:w16se="http://schemas.microsoft.com/office/word/2015/wordml/symex" xmlns:wpg="http://schemas.microsoft.com/office/word/2010/wordprocessingGroup" xmlns:wpi="http://schemas.microsoft.com/office/word/2010/wordprocessingInk" xmlns:wne="http://schemas.microsoft.com/office/word/2006/wordml" xmlns:wps="http://schemas.microsoft.com/office/word/2010/wordprocessingShape" mc:Ignorable="w14 w15 w16se w16cid w16 w16cex w16sdtdh wp14">
+<w:endnotes xmlns:wpc="http://schemas.microsoft.com/office/word/2010/wordprocessingCanvas" xmlns:cx="http://schemas.microsoft.com/office/drawing/2014/chartex" xmlns:cx1="http://schemas.microsoft.com/office/drawing/2015/9/8/chartex" xmlns:cx2="http://schemas.microsoft.com/office/drawing/2015/10/21/chartex" xmlns:cx3="http://schemas.microsoft.com/office/drawing/2016/5/9/chartex" xmlns:cx4="http://schemas.microsoft.com/office/drawing/2016/5/10/chartex" xmlns:cx5="http://schemas.microsoft.com/office/drawing/2016/5/11/chartex" xmlns:cx6="http://schemas.microsoft.com/office/drawing/2016/5/12/chartex" xmlns:cx7="http://schemas.microsoft.com/office/drawing/2016/5/13/chartex" xmlns:cx8="http://schemas.microsoft.com/office/drawing/2016/5/14/chartex" xmlns:mc="http://schemas.openxmlformats.org/markup-compatibility/2006" xmlns:aink="http://schemas.microsoft.com/office/drawing/2016/ink" xmlns:am3d="http://schemas.microsoft.com/office/drawing/2017/model3d" xmlns:o="urn:schemas-microsoft-com:office:office" xmlns:oel="http://schemas.microsoft.com/office/2019/extlst" xmlns:r="http://schemas.openxmlformats.org/officeDocument/2006/relationships" xmlns:m="http://schemas.openxmlformats.org/officeDocument/2006/math" xmlns:v="urn:schemas-microsoft-com:vml" xmlns:wp14="http://schemas.microsoft.com/office/word/2010/wordprocessingDrawing" xmlns:wp="http://schemas.openxmlformats.org/drawingml/2006/wordprocessingDrawing" xmlns:w10="urn:schemas-microsoft-com:office:word" xmlns:w="http://schemas.openxmlformats.org/wordprocessingml/2006/main" xmlns:w14="http://schemas.microsoft.com/office/word/2010/wordml" xmlns:w15="http://schemas.microsoft.com/office/word/2012/wordml" xmlns:w16cex="http://schemas.microsoft.com/office/word/2018/wordml/cex" xmlns:w16cid="http://schemas.microsoft.com/office/word/2016/wordml/cid" xmlns:w16="http://schemas.microsoft.com/office/word/2018/wordml" xmlns:w16sdtdh="http://schemas.microsoft.com/office/word/2020/wordml/sdtdatahash" xmlns:w16se="http://schemas.microsoft.com/office/word/2015/wordml/symex" xmlns:wpg="http://schemas.microsoft.com/office/word/2010/wordprocessingGroup" xmlns:wpi="http://schemas.microsoft.com/office/word/2010/wordprocessingInk" xmlns:wne="http://schemas.microsoft.com/office/word/2006/wordml" xmlns:wps="http://schemas.microsoft.com/office/word/2010/wordprocessingShape" mc:Ignorable="w14 w15 w16se w16cid w16 w16cex w16sdtdh wp14">
   <w:endnote w:type="separator" w:id="-1">
     <w:p>
       <w:r>
@@ -1665,7 +1630,7 @@
 </file>
 
 <file path=word/footer1.xml><?xml version="1.0" encoding="utf-8"?>
-<w:ftr xmlns:wpc="http://schemas.microsoft.com/office/word/2010/wordprocessingCanvas" xmlns:cx="http://schemas.microsoft.com/office/drawing/2014/chartex" xmlns:cx1="http://schemas.microsoft.com/office/drawing/2015/9/8/chartex" xmlns:cx2="http://schemas.microsoft.com/office/drawing/2015/10/21/chartex" xmlns:cx3="http://schemas.microsoft.com/office/drawing/2016/5/9/chartex" xmlns:cx4="http://schemas.microsoft.com/office/drawing/2016/5/10/chartex" xmlns:cx5="http://schemas.microsoft.com/office/drawing/2016/5/11/chartex" xmlns:cx6="http://schemas.microsoft.com/office/drawing/2016/5/12/chartex" xmlns:cx7="http://schemas.microsoft.com/office/drawing/2016/5/13/chartex" xmlns:cx8="http://schemas.microsoft.com/office/drawing/2016/5/14/chartex" xmlns:mc="http://schemas.openxmlformats.org/markup-compatibility/2006" xmlns:aink="http://schemas.microsoft.com/office/drawing/2016/ink" xmlns:am3d="http://schemas.microsoft.com/office/drawing/2017/model3d" xmlns:o="urn:schemas-microsoft-com:office:office" xmlns:r="http://schemas.openxmlformats.org/officeDocument/2006/relationships" xmlns:m="http://schemas.openxmlformats.org/officeDocument/2006/math" xmlns:v="urn:schemas-microsoft-com:vml" xmlns:wp14="http://schemas.microsoft.com/office/word/2010/wordprocessingDrawing" xmlns:wp="http://schemas.openxmlformats.org/drawingml/2006/wordprocessingDrawing" xmlns:w10="urn:schemas-microsoft-com:office:word" xmlns:w="http://schemas.openxmlformats.org/wordprocessingml/2006/main" xmlns:w14="http://schemas.microsoft.com/office/word/2010/wordml" xmlns:w15="http://schemas.microsoft.com/office/word/2012/wordml" xmlns:w16cex="http://schemas.microsoft.com/office/word/2018/wordml/cex" xmlns:w16cid="http://schemas.microsoft.com/office/word/2016/wordml/cid" xmlns:w16="http://schemas.microsoft.com/office/word/2018/wordml" xmlns:w16sdtdh="http://schemas.microsoft.com/office/word/2020/wordml/sdtdatahash" xmlns:w16se="http://schemas.microsoft.com/office/word/2015/wordml/symex" xmlns:wpg="http://schemas.microsoft.com/office/word/2010/wordprocessingGroup" xmlns:wpi="http://schemas.microsoft.com/office/word/2010/wordprocessingInk" xmlns:wne="http://schemas.microsoft.com/office/word/2006/wordml" xmlns:wps="http://schemas.microsoft.com/office/word/2010/wordprocessingShape" mc:Ignorable="w14 w15 w16se w16cid w16 w16cex w16sdtdh wp14">
+<w:ftr xmlns:wpc="http://schemas.microsoft.com/office/word/2010/wordprocessingCanvas" xmlns:cx="http://schemas.microsoft.com/office/drawing/2014/chartex" xmlns:cx1="http://schemas.microsoft.com/office/drawing/2015/9/8/chartex" xmlns:cx2="http://schemas.microsoft.com/office/drawing/2015/10/21/chartex" xmlns:cx3="http://schemas.microsoft.com/office/drawing/2016/5/9/chartex" xmlns:cx4="http://schemas.microsoft.com/office/drawing/2016/5/10/chartex" xmlns:cx5="http://schemas.microsoft.com/office/drawing/2016/5/11/chartex" xmlns:cx6="http://schemas.microsoft.com/office/drawing/2016/5/12/chartex" xmlns:cx7="http://schemas.microsoft.com/office/drawing/2016/5/13/chartex" xmlns:cx8="http://schemas.microsoft.com/office/drawing/2016/5/14/chartex" xmlns:mc="http://schemas.openxmlformats.org/markup-compatibility/2006" xmlns:aink="http://schemas.microsoft.com/office/drawing/2016/ink" xmlns:am3d="http://schemas.microsoft.com/office/drawing/2017/model3d" xmlns:o="urn:schemas-microsoft-com:office:office" xmlns:oel="http://schemas.microsoft.com/office/2019/extlst" xmlns:r="http://schemas.openxmlformats.org/officeDocument/2006/relationships" xmlns:m="http://schemas.openxmlformats.org/officeDocument/2006/math" xmlns:v="urn:schemas-microsoft-com:vml" xmlns:wp14="http://schemas.microsoft.com/office/word/2010/wordprocessingDrawing" xmlns:wp="http://schemas.openxmlformats.org/drawingml/2006/wordprocessingDrawing" xmlns:w10="urn:schemas-microsoft-com:office:word" xmlns:w="http://schemas.openxmlformats.org/wordprocessingml/2006/main" xmlns:w14="http://schemas.microsoft.com/office/word/2010/wordml" xmlns:w15="http://schemas.microsoft.com/office/word/2012/wordml" xmlns:w16cex="http://schemas.microsoft.com/office/word/2018/wordml/cex" xmlns:w16cid="http://schemas.microsoft.com/office/word/2016/wordml/cid" xmlns:w16="http://schemas.microsoft.com/office/word/2018/wordml" xmlns:w16sdtdh="http://schemas.microsoft.com/office/word/2020/wordml/sdtdatahash" xmlns:w16se="http://schemas.microsoft.com/office/word/2015/wordml/symex" xmlns:wpg="http://schemas.microsoft.com/office/word/2010/wordprocessingGroup" xmlns:wpi="http://schemas.microsoft.com/office/word/2010/wordprocessingInk" xmlns:wne="http://schemas.microsoft.com/office/word/2006/wordml" xmlns:wps="http://schemas.microsoft.com/office/word/2010/wordprocessingShape" mc:Ignorable="w14 w15 w16se w16cid w16 w16cex w16sdtdh wp14">
   <w:p>
     <w:pPr>
       <w:pStyle w:val="Piedepgina"/>
@@ -1796,7 +1761,7 @@
 </file>
 
 <file path=word/footnotes.xml><?xml version="1.0" encoding="utf-8"?>
-<w:footnotes xmlns:wpc="http://schemas.microsoft.com/office/word/2010/wordprocessingCanvas" xmlns:cx="http://schemas.microsoft.com/office/drawing/2014/chartex" xmlns:cx1="http://schemas.microsoft.com/office/drawing/2015/9/8/chartex" xmlns:cx2="http://schemas.microsoft.com/office/drawing/2015/10/21/chartex" xmlns:cx3="http://schemas.microsoft.com/office/drawing/2016/5/9/chartex" xmlns:cx4="http://schemas.microsoft.com/office/drawing/2016/5/10/chartex" xmlns:cx5="http://schemas.microsoft.com/office/drawing/2016/5/11/chartex" xmlns:cx6="http://schemas.microsoft.com/office/drawing/2016/5/12/chartex" xmlns:cx7="http://schemas.microsoft.com/office/drawing/2016/5/13/chartex" xmlns:cx8="http://schemas.microsoft.com/office/drawing/2016/5/14/chartex" xmlns:mc="http://schemas.openxmlformats.org/markup-compatibility/2006" xmlns:aink="http://schemas.microsoft.com/office/drawing/2016/ink" xmlns:am3d="http://schemas.microsoft.com/office/drawing/2017/model3d" xmlns:o="urn:schemas-microsoft-com:office:office" xmlns:r="http://schemas.openxmlformats.org/officeDocument/2006/relationships" xmlns:m="http://schemas.openxmlformats.org/officeDocument/2006/math" xmlns:v="urn:schemas-microsoft-com:vml" xmlns:wp14="http://schemas.microsoft.com/office/word/2010/wordprocessingDrawing" xmlns:wp="http://schemas.openxmlformats.org/drawingml/2006/wordprocessingDrawing" xmlns:w10="urn:schemas-microsoft-com:office:word" xmlns:w="http://schemas.openxmlformats.org/wordprocessingml/2006/main" xmlns:w14="http://schemas.microsoft.com/office/word/2010/wordml" xmlns:w15="http://schemas.microsoft.com/office/word/2012/wordml" xmlns:w16cex="http://schemas.microsoft.com/office/word/2018/wordml/cex" xmlns:w16cid="http://schemas.microsoft.com/office/word/2016/wordml/cid" xmlns:w16="http://schemas.microsoft.com/office/word/2018/wordml" xmlns:w16sdtdh="http://schemas.microsoft.com/office/word/2020/wordml/sdtdatahash" xmlns:w16se="http://schemas.microsoft.com/office/word/2015/wordml/symex" xmlns:wpg="http://schemas.microsoft.com/office/word/2010/wordprocessingGroup" xmlns:wpi="http://schemas.microsoft.com/office/word/2010/wordprocessingInk" xmlns:wne="http://schemas.microsoft.com/office/word/2006/wordml" xmlns:wps="http://schemas.microsoft.com/office/word/2010/wordprocessingShape" mc:Ignorable="w14 w15 w16se w16cid w16 w16cex w16sdtdh wp14">
+<w:footnotes xmlns:wpc="http://schemas.microsoft.com/office/word/2010/wordprocessingCanvas" xmlns:cx="http://schemas.microsoft.com/office/drawing/2014/chartex" xmlns:cx1="http://schemas.microsoft.com/office/drawing/2015/9/8/chartex" xmlns:cx2="http://schemas.microsoft.com/office/drawing/2015/10/21/chartex" xmlns:cx3="http://schemas.microsoft.com/office/drawing/2016/5/9/chartex" xmlns:cx4="http://schemas.microsoft.com/office/drawing/2016/5/10/chartex" xmlns:cx5="http://schemas.microsoft.com/office/drawing/2016/5/11/chartex" xmlns:cx6="http://schemas.microsoft.com/office/drawing/2016/5/12/chartex" xmlns:cx7="http://schemas.microsoft.com/office/drawing/2016/5/13/chartex" xmlns:cx8="http://schemas.microsoft.com/office/drawing/2016/5/14/chartex" xmlns:mc="http://schemas.openxmlformats.org/markup-compatibility/2006" xmlns:aink="http://schemas.microsoft.com/office/drawing/2016/ink" xmlns:am3d="http://schemas.microsoft.com/office/drawing/2017/model3d" xmlns:o="urn:schemas-microsoft-com:office:office" xmlns:oel="http://schemas.microsoft.com/office/2019/extlst" xmlns:r="http://schemas.openxmlformats.org/officeDocument/2006/relationships" xmlns:m="http://schemas.openxmlformats.org/officeDocument/2006/math" xmlns:v="urn:schemas-microsoft-com:vml" xmlns:wp14="http://schemas.microsoft.com/office/word/2010/wordprocessingDrawing" xmlns:wp="http://schemas.openxmlformats.org/drawingml/2006/wordprocessingDrawing" xmlns:w10="urn:schemas-microsoft-com:office:word" xmlns:w="http://schemas.openxmlformats.org/wordprocessingml/2006/main" xmlns:w14="http://schemas.microsoft.com/office/word/2010/wordml" xmlns:w15="http://schemas.microsoft.com/office/word/2012/wordml" xmlns:w16cex="http://schemas.microsoft.com/office/word/2018/wordml/cex" xmlns:w16cid="http://schemas.microsoft.com/office/word/2016/wordml/cid" xmlns:w16="http://schemas.microsoft.com/office/word/2018/wordml" xmlns:w16sdtdh="http://schemas.microsoft.com/office/word/2020/wordml/sdtdatahash" xmlns:w16se="http://schemas.microsoft.com/office/word/2015/wordml/symex" xmlns:wpg="http://schemas.microsoft.com/office/word/2010/wordprocessingGroup" xmlns:wpi="http://schemas.microsoft.com/office/word/2010/wordprocessingInk" xmlns:wne="http://schemas.microsoft.com/office/word/2006/wordml" xmlns:wps="http://schemas.microsoft.com/office/word/2010/wordprocessingShape" mc:Ignorable="w14 w15 w16se w16cid w16 w16cex w16sdtdh wp14">
   <w:footnote w:type="separator" w:id="-1">
     <w:p>
       <w:r>
@@ -1815,7 +1780,7 @@
 </file>
 
 <file path=word/numbering.xml><?xml version="1.0" encoding="utf-8"?>
-<w:numbering xmlns:wpc="http://schemas.microsoft.com/office/word/2010/wordprocessingCanvas" xmlns:cx="http://schemas.microsoft.com/office/drawing/2014/chartex" xmlns:cx1="http://schemas.microsoft.com/office/drawing/2015/9/8/chartex" xmlns:cx2="http://schemas.microsoft.com/office/drawing/2015/10/21/chartex" xmlns:cx3="http://schemas.microsoft.com/office/drawing/2016/5/9/chartex" xmlns:cx4="http://schemas.microsoft.com/office/drawing/2016/5/10/chartex" xmlns:cx5="http://schemas.microsoft.com/office/drawing/2016/5/11/chartex" xmlns:cx6="http://schemas.microsoft.com/office/drawing/2016/5/12/chartex" xmlns:cx7="http://schemas.microsoft.com/office/drawing/2016/5/13/chartex" xmlns:cx8="http://schemas.microsoft.com/office/drawing/2016/5/14/chartex" xmlns:mc="http://schemas.openxmlformats.org/markup-compatibility/2006" xmlns:aink="http://schemas.microsoft.com/office/drawing/2016/ink" xmlns:am3d="http://schemas.microsoft.com/office/drawing/2017/model3d" xmlns:o="urn:schemas-microsoft-com:office:office" xmlns:r="http://schemas.openxmlformats.org/officeDocument/2006/relationships" xmlns:m="http://schemas.openxmlformats.org/officeDocument/2006/math" xmlns:v="urn:schemas-microsoft-com:vml" xmlns:wp14="http://schemas.microsoft.com/office/word/2010/wordprocessingDrawing" xmlns:wp="http://schemas.openxmlformats.org/drawingml/2006/wordprocessingDrawing" xmlns:w10="urn:schemas-microsoft-com:office:word" xmlns:w="http://schemas.openxmlformats.org/wordprocessingml/2006/main" xmlns:w14="http://schemas.microsoft.com/office/word/2010/wordml" xmlns:w15="http://schemas.microsoft.com/office/word/2012/wordml" xmlns:w16cex="http://schemas.microsoft.com/office/word/2018/wordml/cex" xmlns:w16cid="http://schemas.microsoft.com/office/word/2016/wordml/cid" xmlns:w16="http://schemas.microsoft.com/office/word/2018/wordml" xmlns:w16sdtdh="http://schemas.microsoft.com/office/word/2020/wordml/sdtdatahash" xmlns:w16se="http://schemas.microsoft.com/office/word/2015/wordml/symex" xmlns:wpg="http://schemas.microsoft.com/office/word/2010/wordprocessingGroup" xmlns:wpi="http://schemas.microsoft.com/office/word/2010/wordprocessingInk" xmlns:wne="http://schemas.microsoft.com/office/word/2006/wordml" xmlns:wps="http://schemas.microsoft.com/office/word/2010/wordprocessingShape" mc:Ignorable="w14 w15 w16se w16cid w16 w16cex w16sdtdh wp14">
+<w:numbering xmlns:wpc="http://schemas.microsoft.com/office/word/2010/wordprocessingCanvas" xmlns:cx="http://schemas.microsoft.com/office/drawing/2014/chartex" xmlns:cx1="http://schemas.microsoft.com/office/drawing/2015/9/8/chartex" xmlns:cx2="http://schemas.microsoft.com/office/drawing/2015/10/21/chartex" xmlns:cx3="http://schemas.microsoft.com/office/drawing/2016/5/9/chartex" xmlns:cx4="http://schemas.microsoft.com/office/drawing/2016/5/10/chartex" xmlns:cx5="http://schemas.microsoft.com/office/drawing/2016/5/11/chartex" xmlns:cx6="http://schemas.microsoft.com/office/drawing/2016/5/12/chartex" xmlns:cx7="http://schemas.microsoft.com/office/drawing/2016/5/13/chartex" xmlns:cx8="http://schemas.microsoft.com/office/drawing/2016/5/14/chartex" xmlns:mc="http://schemas.openxmlformats.org/markup-compatibility/2006" xmlns:aink="http://schemas.microsoft.com/office/drawing/2016/ink" xmlns:am3d="http://schemas.microsoft.com/office/drawing/2017/model3d" xmlns:o="urn:schemas-microsoft-com:office:office" xmlns:oel="http://schemas.microsoft.com/office/2019/extlst" xmlns:r="http://schemas.openxmlformats.org/officeDocument/2006/relationships" xmlns:m="http://schemas.openxmlformats.org/officeDocument/2006/math" xmlns:v="urn:schemas-microsoft-com:vml" xmlns:wp14="http://schemas.microsoft.com/office/word/2010/wordprocessingDrawing" xmlns:wp="http://schemas.openxmlformats.org/drawingml/2006/wordprocessingDrawing" xmlns:w10="urn:schemas-microsoft-com:office:word" xmlns:w="http://schemas.openxmlformats.org/wordprocessingml/2006/main" xmlns:w14="http://schemas.microsoft.com/office/word/2010/wordml" xmlns:w15="http://schemas.microsoft.com/office/word/2012/wordml" xmlns:w16cex="http://schemas.microsoft.com/office/word/2018/wordml/cex" xmlns:w16cid="http://schemas.microsoft.com/office/word/2016/wordml/cid" xmlns:w16="http://schemas.microsoft.com/office/word/2018/wordml" xmlns:w16sdtdh="http://schemas.microsoft.com/office/word/2020/wordml/sdtdatahash" xmlns:w16se="http://schemas.microsoft.com/office/word/2015/wordml/symex" xmlns:wpg="http://schemas.microsoft.com/office/word/2010/wordprocessingGroup" xmlns:wpi="http://schemas.microsoft.com/office/word/2010/wordprocessingInk" xmlns:wne="http://schemas.microsoft.com/office/word/2006/wordml" xmlns:wps="http://schemas.microsoft.com/office/word/2010/wordprocessingShape" mc:Ignorable="w14 w15 w16se w16cid w16 w16cex w16sdtdh wp14">
   <w:abstractNum w:abstractNumId="0" w15:restartNumberingAfterBreak="0">
     <w:nsid w:val="037136EC"/>
     <w:multiLevelType w:val="hybridMultilevel"/>
@@ -2774,28 +2739,28 @@
       </w:rPr>
     </w:lvl>
   </w:abstractNum>
-  <w:num w:numId="1">
+  <w:num w:numId="1" w16cid:durableId="1841575326">
     <w:abstractNumId w:val="2"/>
   </w:num>
-  <w:num w:numId="2">
+  <w:num w:numId="2" w16cid:durableId="1691183559">
     <w:abstractNumId w:val="3"/>
   </w:num>
-  <w:num w:numId="3">
+  <w:num w:numId="3" w16cid:durableId="435105494">
     <w:abstractNumId w:val="4"/>
   </w:num>
-  <w:num w:numId="4">
+  <w:num w:numId="4" w16cid:durableId="1665039827">
     <w:abstractNumId w:val="6"/>
   </w:num>
-  <w:num w:numId="5">
+  <w:num w:numId="5" w16cid:durableId="1215044324">
     <w:abstractNumId w:val="5"/>
   </w:num>
-  <w:num w:numId="6">
+  <w:num w:numId="6" w16cid:durableId="1159005773">
     <w:abstractNumId w:val="1"/>
   </w:num>
-  <w:num w:numId="7">
+  <w:num w:numId="7" w16cid:durableId="353775408">
     <w:abstractNumId w:val="7"/>
   </w:num>
-  <w:num w:numId="8">
+  <w:num w:numId="8" w16cid:durableId="1006205298">
     <w:abstractNumId w:val="0"/>
   </w:num>
 </w:numbering>
@@ -2924,6 +2889,7 @@
     <w:lsdException w:name="HTML Sample" w:semiHidden="1" w:unhideWhenUsed="1"/>
     <w:lsdException w:name="HTML Typewriter" w:semiHidden="1" w:unhideWhenUsed="1"/>
     <w:lsdException w:name="HTML Variable" w:semiHidden="1" w:unhideWhenUsed="1"/>
+    <w:lsdException w:name="Normal Table" w:semiHidden="1" w:unhideWhenUsed="1"/>
     <w:lsdException w:name="annotation subject" w:semiHidden="1" w:unhideWhenUsed="1"/>
     <w:lsdException w:name="No List" w:semiHidden="1" w:unhideWhenUsed="1"/>
     <w:lsdException w:name="Outline List 1" w:semiHidden="1" w:unhideWhenUsed="1"/>
@@ -2966,8 +2932,11 @@
     <w:lsdException w:name="Table Contemporary" w:semiHidden="1" w:unhideWhenUsed="1"/>
     <w:lsdException w:name="Table Elegant" w:semiHidden="1" w:unhideWhenUsed="1"/>
     <w:lsdException w:name="Table Professional" w:semiHidden="1" w:unhideWhenUsed="1"/>
+    <w:lsdException w:name="Table Subtle 1" w:semiHidden="1" w:unhideWhenUsed="1"/>
     <w:lsdException w:name="Table Subtle 2" w:semiHidden="1" w:unhideWhenUsed="1"/>
     <w:lsdException w:name="Table Web 1" w:semiHidden="1" w:unhideWhenUsed="1"/>
+    <w:lsdException w:name="Table Web 2" w:semiHidden="1" w:unhideWhenUsed="1"/>
+    <w:lsdException w:name="Table Web 3" w:semiHidden="1" w:unhideWhenUsed="1"/>
     <w:lsdException w:name="Balloon Text" w:semiHidden="1" w:unhideWhenUsed="1"/>
     <w:lsdException w:name="Table Grid" w:uiPriority="0"/>
     <w:lsdException w:name="Table Theme" w:semiHidden="1" w:unhideWhenUsed="1"/>

</xml_diff>